<commit_message>
playing around with jupyter and getting it to work
</commit_message>
<xml_diff>
--- a/submissions/week1_work_distribution.docx
+++ b/submissions/week1_work_distribution.docx
@@ -179,6 +179,36 @@
               <w:t xml:space="preserve"> for the project</w:t>
             </w:r>
           </w:p>
+          <w:p>
+            <w:pPr>
+              <w:rPr>
+                <w:sz w:val="24"/>
+                <w:szCs w:val="24"/>
+              </w:rPr>
+            </w:pPr>
+            <w:r>
+              <w:rPr>
+                <w:sz w:val="24"/>
+                <w:szCs w:val="24"/>
+              </w:rPr>
+              <w:t>- Read some documentations for Jupyter notebook so I can follow the demo better</w:t>
+            </w:r>
+          </w:p>
+          <w:p>
+            <w:pPr>
+              <w:rPr>
+                <w:sz w:val="24"/>
+                <w:szCs w:val="24"/>
+              </w:rPr>
+            </w:pPr>
+            <w:r>
+              <w:rPr>
+                <w:sz w:val="24"/>
+                <w:szCs w:val="24"/>
+              </w:rPr>
+              <w:t>- Started working on LDA portion</w:t>
+            </w:r>
+          </w:p>
         </w:tc>
         <w:tc>
           <w:tcPr>
@@ -203,7 +233,14 @@
                 <w:sz w:val="24"/>
                 <w:szCs w:val="24"/>
               </w:rPr>
-              <w:t>Work on LDA portion of the COVID dataset</w:t>
+              <w:t>Finish</w:t>
+            </w:r>
+            <w:r>
+              <w:rPr>
+                <w:sz w:val="24"/>
+                <w:szCs w:val="24"/>
+              </w:rPr>
+              <w:t xml:space="preserve"> LDA portion of the COVID dataset</w:t>
             </w:r>
           </w:p>
         </w:tc>

</xml_diff>